<commit_message>
Completed till parameter passing
</commit_message>
<xml_diff>
--- a/Best Questions/DS.docx
+++ b/Best Questions/DS.docx
@@ -3,16 +3,51 @@
 <w:document xmlns:wpc="http://schemas.microsoft.com/office/word/2010/wordprocessingCanvas" xmlns:cx="http://schemas.microsoft.com/office/drawing/2014/chartex" xmlns:cx1="http://schemas.microsoft.com/office/drawing/2015/9/8/chartex" xmlns:cx2="http://schemas.microsoft.com/office/drawing/2015/10/21/chartex" xmlns:cx3="http://schemas.microsoft.com/office/drawing/2016/5/9/chartex" xmlns:cx4="http://schemas.microsoft.com/office/drawing/2016/5/10/chartex" xmlns:cx5="http://schemas.microsoft.com/office/drawing/2016/5/11/chartex" xmlns:cx6="http://schemas.microsoft.com/office/drawing/2016/5/12/chartex" xmlns:cx7="http://schemas.microsoft.com/office/drawing/2016/5/13/chartex" xmlns:cx8="http://schemas.microsoft.com/office/drawing/2016/5/14/chartex" xmlns:mc="http://schemas.openxmlformats.org/markup-compatibility/2006" xmlns:aink="http://schemas.microsoft.com/office/drawing/2016/ink" xmlns:am3d="http://schemas.microsoft.com/office/drawing/2017/model3d" xmlns:o="urn:schemas-microsoft-com:office:office" xmlns:oel="http://schemas.microsoft.com/office/2019/extlst" xmlns:r="http://schemas.openxmlformats.org/officeDocument/2006/relationships" xmlns:m="http://schemas.openxmlformats.org/officeDocument/2006/math" xmlns:v="urn:schemas-microsoft-com:vml" xmlns:wp14="http://schemas.microsoft.com/office/word/2010/wordprocessingDrawing" xmlns:wp="http://schemas.openxmlformats.org/drawingml/2006/wordprocessingDrawing" xmlns:w10="urn:schemas-microsoft-com:office:word" xmlns:w="http://schemas.openxmlformats.org/wordprocessingml/2006/main" xmlns:w14="http://schemas.microsoft.com/office/word/2010/wordml" xmlns:w15="http://schemas.microsoft.com/office/word/2012/wordml" xmlns:w16cex="http://schemas.microsoft.com/office/word/2018/wordml/cex" xmlns:w16cid="http://schemas.microsoft.com/office/word/2016/wordml/cid" xmlns:w16="http://schemas.microsoft.com/office/word/2018/wordml" xmlns:w16sdtdh="http://schemas.microsoft.com/office/word/2020/wordml/sdtdatahash" xmlns:w16se="http://schemas.microsoft.com/office/word/2015/wordml/symex" xmlns:wpg="http://schemas.microsoft.com/office/word/2010/wordprocessingGroup" xmlns:wpi="http://schemas.microsoft.com/office/word/2010/wordprocessingInk" xmlns:wne="http://schemas.microsoft.com/office/word/2006/wordml" xmlns:wps="http://schemas.microsoft.com/office/word/2010/wordprocessingShape" mc:Ignorable="w14 w15 w16se w16cid w16 w16cex w16sdtdh wp14">
   <w:body>
     <w:p>
-      <w:hyperlink r:id="rId4" w:history="1">
-        <w:r>
-          <w:rPr>
-            <w:rStyle w:val="Hyperlink"/>
-          </w:rPr>
-          <w:t>https://gateoverflow.in/43575/gate2003-74?show=338119#a338119</w:t>
-        </w:r>
-      </w:hyperlink>
+      <w:pPr>
+        <w:pStyle w:val="ListParagraph"/>
+        <w:numPr>
+          <w:ilvl w:val="0"/>
+          <w:numId w:val="3"/>
+        </w:numPr>
+      </w:pPr>
+      <w:r>
+        <w:fldChar w:fldCharType="begin"/>
+      </w:r>
+      <w:r>
+        <w:instrText xml:space="preserve"> HYPERLINK "</w:instrText>
+      </w:r>
+      <w:r>
+        <w:instrText>https://gateoverflow.in/43575/gate2003-74?show=338119#a338119</w:instrText>
+      </w:r>
+      <w:r>
+        <w:instrText xml:space="preserve">" </w:instrText>
+      </w:r>
+      <w:r>
+        <w:fldChar w:fldCharType="separate"/>
+      </w:r>
+      <w:r>
+        <w:rPr>
+          <w:rStyle w:val="Hyperlink"/>
+        </w:rPr>
+        <w:t>https://gateoverflow.in/43575/gate2003-74?show=338119#a338119</w:t>
+      </w:r>
+      <w:r>
+        <w:fldChar w:fldCharType="end"/>
+      </w:r>
     </w:p>
     <w:p>
+      <w:pPr>
+        <w:pStyle w:val="ListParagraph"/>
+        <w:numPr>
+          <w:ilvl w:val="0"/>
+          <w:numId w:val="3"/>
+        </w:numPr>
+        <w:rPr>
+          <w:rStyle w:val="Hyperlink"/>
+          <w:color w:val="auto"/>
+          <w:u w:val="none"/>
+        </w:rPr>
+      </w:pPr>
       <w:hyperlink r:id="rId5" w:history="1">
         <w:r>
           <w:rPr>
@@ -22,7 +57,201 @@
         </w:r>
       </w:hyperlink>
     </w:p>
+    <w:p>
+      <w:pPr>
+        <w:pStyle w:val="ListParagraph"/>
+        <w:numPr>
+          <w:ilvl w:val="0"/>
+          <w:numId w:val="3"/>
+        </w:numPr>
+      </w:pPr>
+      <w:hyperlink r:id="rId6" w:history="1">
+        <w:r>
+          <w:rPr>
+            <w:rStyle w:val="Hyperlink"/>
+          </w:rPr>
+          <w:t>Programming: GATE CSE 2013 | Question: 42 (gateoverflow.in)</w:t>
+        </w:r>
+      </w:hyperlink>
+    </w:p>
+    <w:p>
+      <w:pPr>
+        <w:pStyle w:val="ListParagraph"/>
+        <w:numPr>
+          <w:ilvl w:val="0"/>
+          <w:numId w:val="3"/>
+        </w:numPr>
+      </w:pPr>
+      <w:hyperlink r:id="rId7" w:history="1">
+        <w:r>
+          <w:rPr>
+            <w:rStyle w:val="Hyperlink"/>
+          </w:rPr>
+          <w:t>Sequence point - Wikipedia</w:t>
+        </w:r>
+      </w:hyperlink>
+    </w:p>
+    <w:p>
+      <w:pPr>
+        <w:pStyle w:val="ListParagraph"/>
+        <w:numPr>
+          <w:ilvl w:val="0"/>
+          <w:numId w:val="3"/>
+        </w:numPr>
+      </w:pPr>
+    </w:p>
+    <w:p>
+      <w:pPr>
+        <w:pStyle w:val="ListParagraph"/>
+      </w:pPr>
+      <w:r>
+        <w:drawing>
+          <wp:inline distT="0" distB="0" distL="0" distR="0" wp14:anchorId="57D1F22C" wp14:editId="74ABE2CB">
+            <wp:extent cx="5731510" cy="3930015"/>
+            <wp:effectExtent l="0" t="0" r="2540" b="0"/>
+            <wp:docPr id="1" name="Picture 1"/>
+            <wp:cNvGraphicFramePr>
+              <a:graphicFrameLocks xmlns:a="http://schemas.openxmlformats.org/drawingml/2006/main" noChangeAspect="1"/>
+            </wp:cNvGraphicFramePr>
+            <a:graphic xmlns:a="http://schemas.openxmlformats.org/drawingml/2006/main">
+              <a:graphicData uri="http://schemas.openxmlformats.org/drawingml/2006/picture">
+                <pic:pic xmlns:pic="http://schemas.openxmlformats.org/drawingml/2006/picture">
+                  <pic:nvPicPr>
+                    <pic:cNvPr id="1" name=""/>
+                    <pic:cNvPicPr/>
+                  </pic:nvPicPr>
+                  <pic:blipFill>
+                    <a:blip r:embed="rId8"/>
+                    <a:stretch>
+                      <a:fillRect/>
+                    </a:stretch>
+                  </pic:blipFill>
+                  <pic:spPr>
+                    <a:xfrm>
+                      <a:off x="0" y="0"/>
+                      <a:ext cx="5731510" cy="3930015"/>
+                    </a:xfrm>
+                    <a:prstGeom prst="rect">
+                      <a:avLst/>
+                    </a:prstGeom>
+                  </pic:spPr>
+                </pic:pic>
+              </a:graphicData>
+            </a:graphic>
+          </wp:inline>
+        </w:drawing>
+      </w:r>
+    </w:p>
+    <w:p>
+      <w:pPr>
+        <w:shd w:val="clear" w:color="auto" w:fill="FFFFFF"/>
+        <w:spacing w:before="100" w:beforeAutospacing="1" w:after="100" w:afterAutospacing="1"/>
+        <w:rPr>
+          <w:rFonts w:ascii="Roboto" w:hAnsi="Roboto"/>
+          <w:color w:val="040304"/>
+          <w:sz w:val="23"/>
+          <w:szCs w:val="23"/>
+        </w:rPr>
+      </w:pPr>
+      <w:r>
+        <w:rPr>
+          <w:rFonts w:ascii="Roboto" w:hAnsi="Roboto"/>
+          <w:color w:val="040304"/>
+          <w:sz w:val="23"/>
+          <w:szCs w:val="23"/>
+        </w:rPr>
+        <w:t xml:space="preserve">ANS: </w:t>
+      </w:r>
+      <w:r>
+        <w:rPr>
+          <w:rFonts w:ascii="Roboto" w:hAnsi="Roboto"/>
+          <w:color w:val="040304"/>
+          <w:sz w:val="23"/>
+          <w:szCs w:val="23"/>
+        </w:rPr>
+        <w:t>a=15,</w:t>
+      </w:r>
+      <w:r>
+        <w:rPr>
+          <w:rFonts w:ascii="Roboto" w:hAnsi="Roboto"/>
+          <w:color w:val="040304"/>
+          <w:sz w:val="23"/>
+          <w:szCs w:val="23"/>
+        </w:rPr>
+        <w:t xml:space="preserve"> </w:t>
+      </w:r>
+      <w:r>
+        <w:rPr>
+          <w:rFonts w:ascii="Roboto" w:hAnsi="Roboto"/>
+          <w:color w:val="040304"/>
+          <w:sz w:val="23"/>
+          <w:szCs w:val="23"/>
+        </w:rPr>
+        <w:t>b=12 </w:t>
+      </w:r>
+    </w:p>
     <w:p/>
+    <w:p>
+      <w:r>
+        <w:t xml:space="preserve">Imp comment regarding </w:t>
+      </w:r>
+      <w:proofErr w:type="gramStart"/>
+      <w:r>
+        <w:t>it :</w:t>
+      </w:r>
+      <w:proofErr w:type="gramEnd"/>
+      <w:r>
+        <w:t>-</w:t>
+      </w:r>
+    </w:p>
+    <w:p>
+      <w:r>
+        <w:drawing>
+          <wp:inline distT="0" distB="0" distL="0" distR="0" wp14:anchorId="6F25748D" wp14:editId="1369764B">
+            <wp:extent cx="5731510" cy="1675130"/>
+            <wp:effectExtent l="0" t="0" r="2540" b="1270"/>
+            <wp:docPr id="3" name="Picture 3"/>
+            <wp:cNvGraphicFramePr>
+              <a:graphicFrameLocks xmlns:a="http://schemas.openxmlformats.org/drawingml/2006/main" noChangeAspect="1"/>
+            </wp:cNvGraphicFramePr>
+            <a:graphic xmlns:a="http://schemas.openxmlformats.org/drawingml/2006/main">
+              <a:graphicData uri="http://schemas.openxmlformats.org/drawingml/2006/picture">
+                <pic:pic xmlns:pic="http://schemas.openxmlformats.org/drawingml/2006/picture">
+                  <pic:nvPicPr>
+                    <pic:cNvPr id="1" name=""/>
+                    <pic:cNvPicPr/>
+                  </pic:nvPicPr>
+                  <pic:blipFill>
+                    <a:blip r:embed="rId9"/>
+                    <a:stretch>
+                      <a:fillRect/>
+                    </a:stretch>
+                  </pic:blipFill>
+                  <pic:spPr>
+                    <a:xfrm>
+                      <a:off x="0" y="0"/>
+                      <a:ext cx="5731510" cy="1675130"/>
+                    </a:xfrm>
+                    <a:prstGeom prst="rect">
+                      <a:avLst/>
+                    </a:prstGeom>
+                  </pic:spPr>
+                </pic:pic>
+              </a:graphicData>
+            </a:graphic>
+          </wp:inline>
+        </w:drawing>
+      </w:r>
+    </w:p>
+    <w:p>
+      <w:pPr>
+        <w:pStyle w:val="ListParagraph"/>
+        <w:numPr>
+          <w:ilvl w:val="0"/>
+          <w:numId w:val="3"/>
+        </w:numPr>
+      </w:pPr>
+    </w:p>
     <w:sectPr>
       <w:pgSz w:w="11906" w:h="16838"/>
       <w:pgMar w:top="1440" w:right="1440" w:bottom="1440" w:left="1440" w:header="708" w:footer="708" w:gutter="0"/>
@@ -31,6 +260,371 @@
     </w:sectPr>
   </w:body>
 </w:document>
+</file>
+
+<file path=word/numbering.xml><?xml version="1.0" encoding="utf-8"?>
+<w:numbering xmlns:wpc="http://schemas.microsoft.com/office/word/2010/wordprocessingCanvas" xmlns:cx="http://schemas.microsoft.com/office/drawing/2014/chartex" xmlns:cx1="http://schemas.microsoft.com/office/drawing/2015/9/8/chartex" xmlns:cx2="http://schemas.microsoft.com/office/drawing/2015/10/21/chartex" xmlns:cx3="http://schemas.microsoft.com/office/drawing/2016/5/9/chartex" xmlns:cx4="http://schemas.microsoft.com/office/drawing/2016/5/10/chartex" xmlns:cx5="http://schemas.microsoft.com/office/drawing/2016/5/11/chartex" xmlns:cx6="http://schemas.microsoft.com/office/drawing/2016/5/12/chartex" xmlns:cx7="http://schemas.microsoft.com/office/drawing/2016/5/13/chartex" xmlns:cx8="http://schemas.microsoft.com/office/drawing/2016/5/14/chartex" xmlns:mc="http://schemas.openxmlformats.org/markup-compatibility/2006" xmlns:aink="http://schemas.microsoft.com/office/drawing/2016/ink" xmlns:am3d="http://schemas.microsoft.com/office/drawing/2017/model3d" xmlns:o="urn:schemas-microsoft-com:office:office" xmlns:oel="http://schemas.microsoft.com/office/2019/extlst" xmlns:r="http://schemas.openxmlformats.org/officeDocument/2006/relationships" xmlns:m="http://schemas.openxmlformats.org/officeDocument/2006/math" xmlns:v="urn:schemas-microsoft-com:vml" xmlns:wp14="http://schemas.microsoft.com/office/word/2010/wordprocessingDrawing" xmlns:wp="http://schemas.openxmlformats.org/drawingml/2006/wordprocessingDrawing" xmlns:w10="urn:schemas-microsoft-com:office:word" xmlns:w="http://schemas.openxmlformats.org/wordprocessingml/2006/main" xmlns:w14="http://schemas.microsoft.com/office/word/2010/wordml" xmlns:w15="http://schemas.microsoft.com/office/word/2012/wordml" xmlns:w16cex="http://schemas.microsoft.com/office/word/2018/wordml/cex" xmlns:w16cid="http://schemas.microsoft.com/office/word/2016/wordml/cid" xmlns:w16="http://schemas.microsoft.com/office/word/2018/wordml" xmlns:w16sdtdh="http://schemas.microsoft.com/office/word/2020/wordml/sdtdatahash" xmlns:w16se="http://schemas.microsoft.com/office/word/2015/wordml/symex" xmlns:wpg="http://schemas.microsoft.com/office/word/2010/wordprocessingGroup" xmlns:wpi="http://schemas.microsoft.com/office/word/2010/wordprocessingInk" xmlns:wne="http://schemas.microsoft.com/office/word/2006/wordml" xmlns:wps="http://schemas.microsoft.com/office/word/2010/wordprocessingShape" mc:Ignorable="w14 w15 w16se w16cid w16 w16cex w16sdtdh wp14">
+  <w:abstractNum w:abstractNumId="0" w15:restartNumberingAfterBreak="0">
+    <w:nsid w:val="0C695C08"/>
+    <w:multiLevelType w:val="multilevel"/>
+    <w:tmpl w:val="D2FA7448"/>
+    <w:lvl w:ilvl="0">
+      <w:start w:val="1"/>
+      <w:numFmt w:val="bullet"/>
+      <w:lvlText w:val=""/>
+      <w:lvlJc w:val="left"/>
+      <w:pPr>
+        <w:tabs>
+          <w:tab w:val="num" w:pos="720"/>
+        </w:tabs>
+        <w:ind w:left="720" w:hanging="360"/>
+      </w:pPr>
+      <w:rPr>
+        <w:rFonts w:ascii="Symbol" w:hAnsi="Symbol" w:hint="default"/>
+        <w:sz w:val="20"/>
+      </w:rPr>
+    </w:lvl>
+    <w:lvl w:ilvl="1" w:tentative="1">
+      <w:start w:val="1"/>
+      <w:numFmt w:val="bullet"/>
+      <w:lvlText w:val="o"/>
+      <w:lvlJc w:val="left"/>
+      <w:pPr>
+        <w:tabs>
+          <w:tab w:val="num" w:pos="1440"/>
+        </w:tabs>
+        <w:ind w:left="1440" w:hanging="360"/>
+      </w:pPr>
+      <w:rPr>
+        <w:rFonts w:ascii="Courier New" w:hAnsi="Courier New" w:hint="default"/>
+        <w:sz w:val="20"/>
+      </w:rPr>
+    </w:lvl>
+    <w:lvl w:ilvl="2" w:tentative="1">
+      <w:start w:val="1"/>
+      <w:numFmt w:val="bullet"/>
+      <w:lvlText w:val=""/>
+      <w:lvlJc w:val="left"/>
+      <w:pPr>
+        <w:tabs>
+          <w:tab w:val="num" w:pos="2160"/>
+        </w:tabs>
+        <w:ind w:left="2160" w:hanging="360"/>
+      </w:pPr>
+      <w:rPr>
+        <w:rFonts w:ascii="Wingdings" w:hAnsi="Wingdings" w:hint="default"/>
+        <w:sz w:val="20"/>
+      </w:rPr>
+    </w:lvl>
+    <w:lvl w:ilvl="3" w:tentative="1">
+      <w:start w:val="1"/>
+      <w:numFmt w:val="bullet"/>
+      <w:lvlText w:val=""/>
+      <w:lvlJc w:val="left"/>
+      <w:pPr>
+        <w:tabs>
+          <w:tab w:val="num" w:pos="2880"/>
+        </w:tabs>
+        <w:ind w:left="2880" w:hanging="360"/>
+      </w:pPr>
+      <w:rPr>
+        <w:rFonts w:ascii="Wingdings" w:hAnsi="Wingdings" w:hint="default"/>
+        <w:sz w:val="20"/>
+      </w:rPr>
+    </w:lvl>
+    <w:lvl w:ilvl="4" w:tentative="1">
+      <w:start w:val="1"/>
+      <w:numFmt w:val="bullet"/>
+      <w:lvlText w:val=""/>
+      <w:lvlJc w:val="left"/>
+      <w:pPr>
+        <w:tabs>
+          <w:tab w:val="num" w:pos="3600"/>
+        </w:tabs>
+        <w:ind w:left="3600" w:hanging="360"/>
+      </w:pPr>
+      <w:rPr>
+        <w:rFonts w:ascii="Wingdings" w:hAnsi="Wingdings" w:hint="default"/>
+        <w:sz w:val="20"/>
+      </w:rPr>
+    </w:lvl>
+    <w:lvl w:ilvl="5" w:tentative="1">
+      <w:start w:val="1"/>
+      <w:numFmt w:val="bullet"/>
+      <w:lvlText w:val=""/>
+      <w:lvlJc w:val="left"/>
+      <w:pPr>
+        <w:tabs>
+          <w:tab w:val="num" w:pos="4320"/>
+        </w:tabs>
+        <w:ind w:left="4320" w:hanging="360"/>
+      </w:pPr>
+      <w:rPr>
+        <w:rFonts w:ascii="Wingdings" w:hAnsi="Wingdings" w:hint="default"/>
+        <w:sz w:val="20"/>
+      </w:rPr>
+    </w:lvl>
+    <w:lvl w:ilvl="6" w:tentative="1">
+      <w:start w:val="1"/>
+      <w:numFmt w:val="bullet"/>
+      <w:lvlText w:val=""/>
+      <w:lvlJc w:val="left"/>
+      <w:pPr>
+        <w:tabs>
+          <w:tab w:val="num" w:pos="5040"/>
+        </w:tabs>
+        <w:ind w:left="5040" w:hanging="360"/>
+      </w:pPr>
+      <w:rPr>
+        <w:rFonts w:ascii="Wingdings" w:hAnsi="Wingdings" w:hint="default"/>
+        <w:sz w:val="20"/>
+      </w:rPr>
+    </w:lvl>
+    <w:lvl w:ilvl="7" w:tentative="1">
+      <w:start w:val="1"/>
+      <w:numFmt w:val="bullet"/>
+      <w:lvlText w:val=""/>
+      <w:lvlJc w:val="left"/>
+      <w:pPr>
+        <w:tabs>
+          <w:tab w:val="num" w:pos="5760"/>
+        </w:tabs>
+        <w:ind w:left="5760" w:hanging="360"/>
+      </w:pPr>
+      <w:rPr>
+        <w:rFonts w:ascii="Wingdings" w:hAnsi="Wingdings" w:hint="default"/>
+        <w:sz w:val="20"/>
+      </w:rPr>
+    </w:lvl>
+    <w:lvl w:ilvl="8" w:tentative="1">
+      <w:start w:val="1"/>
+      <w:numFmt w:val="bullet"/>
+      <w:lvlText w:val=""/>
+      <w:lvlJc w:val="left"/>
+      <w:pPr>
+        <w:tabs>
+          <w:tab w:val="num" w:pos="6480"/>
+        </w:tabs>
+        <w:ind w:left="6480" w:hanging="360"/>
+      </w:pPr>
+      <w:rPr>
+        <w:rFonts w:ascii="Wingdings" w:hAnsi="Wingdings" w:hint="default"/>
+        <w:sz w:val="20"/>
+      </w:rPr>
+    </w:lvl>
+  </w:abstractNum>
+  <w:abstractNum w:abstractNumId="1" w15:restartNumberingAfterBreak="0">
+    <w:nsid w:val="393B4FA5"/>
+    <w:multiLevelType w:val="hybridMultilevel"/>
+    <w:tmpl w:val="23A6F7C2"/>
+    <w:lvl w:ilvl="0" w:tplc="4009000F">
+      <w:start w:val="1"/>
+      <w:numFmt w:val="decimal"/>
+      <w:lvlText w:val="%1."/>
+      <w:lvlJc w:val="left"/>
+      <w:pPr>
+        <w:ind w:left="720" w:hanging="360"/>
+      </w:pPr>
+      <w:rPr>
+        <w:rFonts w:hint="default"/>
+      </w:rPr>
+    </w:lvl>
+    <w:lvl w:ilvl="1" w:tplc="40090019" w:tentative="1">
+      <w:start w:val="1"/>
+      <w:numFmt w:val="lowerLetter"/>
+      <w:lvlText w:val="%2."/>
+      <w:lvlJc w:val="left"/>
+      <w:pPr>
+        <w:ind w:left="1440" w:hanging="360"/>
+      </w:pPr>
+    </w:lvl>
+    <w:lvl w:ilvl="2" w:tplc="4009001B" w:tentative="1">
+      <w:start w:val="1"/>
+      <w:numFmt w:val="lowerRoman"/>
+      <w:lvlText w:val="%3."/>
+      <w:lvlJc w:val="right"/>
+      <w:pPr>
+        <w:ind w:left="2160" w:hanging="180"/>
+      </w:pPr>
+    </w:lvl>
+    <w:lvl w:ilvl="3" w:tplc="4009000F" w:tentative="1">
+      <w:start w:val="1"/>
+      <w:numFmt w:val="decimal"/>
+      <w:lvlText w:val="%4."/>
+      <w:lvlJc w:val="left"/>
+      <w:pPr>
+        <w:ind w:left="2880" w:hanging="360"/>
+      </w:pPr>
+    </w:lvl>
+    <w:lvl w:ilvl="4" w:tplc="40090019" w:tentative="1">
+      <w:start w:val="1"/>
+      <w:numFmt w:val="lowerLetter"/>
+      <w:lvlText w:val="%5."/>
+      <w:lvlJc w:val="left"/>
+      <w:pPr>
+        <w:ind w:left="3600" w:hanging="360"/>
+      </w:pPr>
+    </w:lvl>
+    <w:lvl w:ilvl="5" w:tplc="4009001B" w:tentative="1">
+      <w:start w:val="1"/>
+      <w:numFmt w:val="lowerRoman"/>
+      <w:lvlText w:val="%6."/>
+      <w:lvlJc w:val="right"/>
+      <w:pPr>
+        <w:ind w:left="4320" w:hanging="180"/>
+      </w:pPr>
+    </w:lvl>
+    <w:lvl w:ilvl="6" w:tplc="4009000F" w:tentative="1">
+      <w:start w:val="1"/>
+      <w:numFmt w:val="decimal"/>
+      <w:lvlText w:val="%7."/>
+      <w:lvlJc w:val="left"/>
+      <w:pPr>
+        <w:ind w:left="5040" w:hanging="360"/>
+      </w:pPr>
+    </w:lvl>
+    <w:lvl w:ilvl="7" w:tplc="40090019" w:tentative="1">
+      <w:start w:val="1"/>
+      <w:numFmt w:val="lowerLetter"/>
+      <w:lvlText w:val="%8."/>
+      <w:lvlJc w:val="left"/>
+      <w:pPr>
+        <w:ind w:left="5760" w:hanging="360"/>
+      </w:pPr>
+    </w:lvl>
+    <w:lvl w:ilvl="8" w:tplc="4009001B" w:tentative="1">
+      <w:start w:val="1"/>
+      <w:numFmt w:val="lowerRoman"/>
+      <w:lvlText w:val="%9."/>
+      <w:lvlJc w:val="right"/>
+      <w:pPr>
+        <w:ind w:left="6480" w:hanging="180"/>
+      </w:pPr>
+    </w:lvl>
+  </w:abstractNum>
+  <w:abstractNum w:abstractNumId="2" w15:restartNumberingAfterBreak="0">
+    <w:nsid w:val="478628A6"/>
+    <w:multiLevelType w:val="multilevel"/>
+    <w:tmpl w:val="32766964"/>
+    <w:lvl w:ilvl="0">
+      <w:start w:val="1"/>
+      <w:numFmt w:val="upperLetter"/>
+      <w:lvlText w:val="%1."/>
+      <w:lvlJc w:val="left"/>
+      <w:pPr>
+        <w:tabs>
+          <w:tab w:val="num" w:pos="720"/>
+        </w:tabs>
+        <w:ind w:left="720" w:hanging="360"/>
+      </w:pPr>
+    </w:lvl>
+    <w:lvl w:ilvl="1" w:tentative="1">
+      <w:start w:val="1"/>
+      <w:numFmt w:val="upperLetter"/>
+      <w:lvlText w:val="%2."/>
+      <w:lvlJc w:val="left"/>
+      <w:pPr>
+        <w:tabs>
+          <w:tab w:val="num" w:pos="1440"/>
+        </w:tabs>
+        <w:ind w:left="1440" w:hanging="360"/>
+      </w:pPr>
+    </w:lvl>
+    <w:lvl w:ilvl="2" w:tentative="1">
+      <w:start w:val="1"/>
+      <w:numFmt w:val="upperLetter"/>
+      <w:lvlText w:val="%3."/>
+      <w:lvlJc w:val="left"/>
+      <w:pPr>
+        <w:tabs>
+          <w:tab w:val="num" w:pos="2160"/>
+        </w:tabs>
+        <w:ind w:left="2160" w:hanging="360"/>
+      </w:pPr>
+    </w:lvl>
+    <w:lvl w:ilvl="3" w:tentative="1">
+      <w:start w:val="1"/>
+      <w:numFmt w:val="upperLetter"/>
+      <w:lvlText w:val="%4."/>
+      <w:lvlJc w:val="left"/>
+      <w:pPr>
+        <w:tabs>
+          <w:tab w:val="num" w:pos="2880"/>
+        </w:tabs>
+        <w:ind w:left="2880" w:hanging="360"/>
+      </w:pPr>
+    </w:lvl>
+    <w:lvl w:ilvl="4" w:tentative="1">
+      <w:start w:val="1"/>
+      <w:numFmt w:val="upperLetter"/>
+      <w:lvlText w:val="%5."/>
+      <w:lvlJc w:val="left"/>
+      <w:pPr>
+        <w:tabs>
+          <w:tab w:val="num" w:pos="3600"/>
+        </w:tabs>
+        <w:ind w:left="3600" w:hanging="360"/>
+      </w:pPr>
+    </w:lvl>
+    <w:lvl w:ilvl="5" w:tentative="1">
+      <w:start w:val="1"/>
+      <w:numFmt w:val="upperLetter"/>
+      <w:lvlText w:val="%6."/>
+      <w:lvlJc w:val="left"/>
+      <w:pPr>
+        <w:tabs>
+          <w:tab w:val="num" w:pos="4320"/>
+        </w:tabs>
+        <w:ind w:left="4320" w:hanging="360"/>
+      </w:pPr>
+    </w:lvl>
+    <w:lvl w:ilvl="6" w:tentative="1">
+      <w:start w:val="1"/>
+      <w:numFmt w:val="upperLetter"/>
+      <w:lvlText w:val="%7."/>
+      <w:lvlJc w:val="left"/>
+      <w:pPr>
+        <w:tabs>
+          <w:tab w:val="num" w:pos="5040"/>
+        </w:tabs>
+        <w:ind w:left="5040" w:hanging="360"/>
+      </w:pPr>
+    </w:lvl>
+    <w:lvl w:ilvl="7" w:tentative="1">
+      <w:start w:val="1"/>
+      <w:numFmt w:val="upperLetter"/>
+      <w:lvlText w:val="%8."/>
+      <w:lvlJc w:val="left"/>
+      <w:pPr>
+        <w:tabs>
+          <w:tab w:val="num" w:pos="5760"/>
+        </w:tabs>
+        <w:ind w:left="5760" w:hanging="360"/>
+      </w:pPr>
+    </w:lvl>
+    <w:lvl w:ilvl="8" w:tentative="1">
+      <w:start w:val="1"/>
+      <w:numFmt w:val="upperLetter"/>
+      <w:lvlText w:val="%9."/>
+      <w:lvlJc w:val="left"/>
+      <w:pPr>
+        <w:tabs>
+          <w:tab w:val="num" w:pos="6480"/>
+        </w:tabs>
+        <w:ind w:left="6480" w:hanging="360"/>
+      </w:pPr>
+    </w:lvl>
+  </w:abstractNum>
+  <w:num w:numId="1" w16cid:durableId="1620062621">
+    <w:abstractNumId w:val="2"/>
+  </w:num>
+  <w:num w:numId="2" w16cid:durableId="164326839">
+    <w:abstractNumId w:val="0"/>
+  </w:num>
+  <w:num w:numId="3" w16cid:durableId="424811188">
+    <w:abstractNumId w:val="1"/>
+  </w:num>
+</w:numbering>
 </file>
 
 <file path=word/styles.xml><?xml version="1.0" encoding="utf-8"?>
@@ -482,6 +1076,31 @@
       <w:shd w:val="clear" w:color="auto" w:fill="E1DFDD"/>
     </w:rPr>
   </w:style>
+  <w:style w:type="paragraph" w:customStyle="1" w:styleId="qa-q-view-tag-item">
+    <w:name w:val="qa-q-view-tag-item"/>
+    <w:basedOn w:val="Normal"/>
+    <w:rsid w:val="00104219"/>
+    <w:pPr>
+      <w:spacing w:before="100" w:beforeAutospacing="1" w:after="100" w:afterAutospacing="1" w:line="240" w:lineRule="auto"/>
+    </w:pPr>
+    <w:rPr>
+      <w:rFonts w:ascii="Times New Roman" w:eastAsia="Times New Roman" w:hAnsi="Times New Roman" w:cs="Times New Roman"/>
+      <w:sz w:val="24"/>
+      <w:szCs w:val="24"/>
+      <w:lang w:eastAsia="en-IN"/>
+    </w:rPr>
+  </w:style>
+  <w:style w:type="paragraph" w:styleId="ListParagraph">
+    <w:name w:val="List Paragraph"/>
+    <w:basedOn w:val="Normal"/>
+    <w:uiPriority w:val="34"/>
+    <w:qFormat/>
+    <w:rsid w:val="001E5D2C"/>
+    <w:pPr>
+      <w:ind w:left="720"/>
+      <w:contextualSpacing/>
+    </w:pPr>
+  </w:style>
 </w:styles>
 </file>
 

</xml_diff>

<commit_message>
Added Brahmastra rule to read complicated pointer statements
</commit_message>
<xml_diff>
--- a/Best Questions/DS.docx
+++ b/Best Questions/DS.docx
@@ -35,7 +35,7 @@
           <w:numId w:val="3"/>
         </w:numPr>
       </w:pPr>
-      <w:hyperlink r:id="rId6" w:history="1">
+      <w:hyperlink r:id="rId6" w:anchor="a338119" w:history="1">
         <w:r>
           <w:rPr>
             <w:rStyle w:val="Hyperlink"/>
@@ -360,8 +360,16 @@
           <w:ilvl w:val="0"/>
           <w:numId w:val="3"/>
         </w:numPr>
-      </w:pPr>
-      <w:r>
+        <w:rPr>
+          <w:rStyle w:val="Hyperlink"/>
+          <w:color w:val="auto"/>
+          <w:u w:val="none"/>
+        </w:rPr>
+      </w:pPr>
+      <w:r>
+        <w:rPr>
+          <w:noProof/>
+        </w:rPr>
         <w:drawing>
           <wp:inline distT="0" distB="0" distL="0" distR="0" wp14:anchorId="63E6FC86" wp14:editId="42361C88">
             <wp:extent cx="5731510" cy="2548255"/>
@@ -415,6 +423,29 @@
           <w:numId w:val="3"/>
         </w:numPr>
       </w:pPr>
+      <w:hyperlink r:id="rId18" w:history="1">
+        <w:r>
+          <w:rPr>
+            <w:rStyle w:val="Hyperlink"/>
+          </w:rPr>
+          <w:t>C Right-Left Rule (Rick Ord's CSE 131 - UC San Diego) (ucsd.edu)</w:t>
+        </w:r>
+      </w:hyperlink>
+      <w:r>
+        <w:t xml:space="preserve"> - </w:t>
+      </w:r>
+      <w:r>
+        <w:rPr>
+          <w:rStyle w:val="selectable-text1"/>
+        </w:rPr>
+        <w:t>BRAHMASTRA</w:t>
+      </w:r>
+      <w:r>
+        <w:rPr>
+          <w:rStyle w:val="selectable-text1"/>
+        </w:rPr>
+        <w:t xml:space="preserve"> rule to read complicated pointer statements</w:t>
+      </w:r>
     </w:p>
     <w:sectPr>
       <w:pgSz w:w="11906" w:h="16838"/>
@@ -1277,6 +1308,25 @@
       <w:u w:val="single"/>
     </w:rPr>
   </w:style>
+  <w:style w:type="paragraph" w:customStyle="1" w:styleId="selectable-text">
+    <w:name w:val="selectable-text"/>
+    <w:basedOn w:val="Normal"/>
+    <w:rsid w:val="00DA53BF"/>
+    <w:pPr>
+      <w:spacing w:before="100" w:beforeAutospacing="1" w:after="100" w:afterAutospacing="1" w:line="240" w:lineRule="auto"/>
+    </w:pPr>
+    <w:rPr>
+      <w:rFonts w:ascii="Times New Roman" w:eastAsia="Times New Roman" w:hAnsi="Times New Roman" w:cs="Times New Roman"/>
+      <w:sz w:val="24"/>
+      <w:szCs w:val="24"/>
+      <w:lang w:eastAsia="en-IN"/>
+    </w:rPr>
+  </w:style>
+  <w:style w:type="character" w:customStyle="1" w:styleId="selectable-text1">
+    <w:name w:val="selectable-text1"/>
+    <w:basedOn w:val="DefaultParagraphFont"/>
+    <w:rsid w:val="00DA53BF"/>
+  </w:style>
 </w:styles>
 </file>
 

</xml_diff>

<commit_message>
Completed upto Programming paradigms
</commit_message>
<xml_diff>
--- a/Best Questions/DS.docx
+++ b/Best Questions/DS.docx
@@ -178,7 +178,15 @@
     <w:p/>
     <w:p>
       <w:r>
-        <w:t>Imp comment regarding it :-</w:t>
+        <w:t xml:space="preserve">Imp comment regarding </w:t>
+      </w:r>
+      <w:proofErr w:type="gramStart"/>
+      <w:r>
+        <w:t>it :</w:t>
+      </w:r>
+      <w:proofErr w:type="gramEnd"/>
+      <w:r>
+        <w:t>-</w:t>
       </w:r>
     </w:p>
     <w:p>
@@ -273,7 +281,15 @@
         </w:numPr>
       </w:pPr>
       <w:r>
-        <w:t xml:space="preserve">Segmentation Fault : </w:t>
+        <w:t xml:space="preserve">Segmentation </w:t>
+      </w:r>
+      <w:proofErr w:type="gramStart"/>
+      <w:r>
+        <w:t>Fault :</w:t>
+      </w:r>
+      <w:proofErr w:type="gramEnd"/>
+      <w:r>
+        <w:t xml:space="preserve"> </w:t>
       </w:r>
       <w:hyperlink r:id="rId14" w:history="1">
         <w:proofErr w:type="spellStart"/>
@@ -742,6 +758,7 @@
           <w:t xml:space="preserve">The </w:t>
         </w:r>
         <w:proofErr w:type="spellStart"/>
+        <w:proofErr w:type="gramStart"/>
         <w:r>
           <w:rPr>
             <w:rStyle w:val="Hyperlink"/>
@@ -753,7 +770,14 @@
           <w:rPr>
             <w:rStyle w:val="Hyperlink"/>
           </w:rPr>
-          <w:t>() Function in C - C Programming Tutorial - OverIQ.com</w:t>
+          <w:t>(</w:t>
+        </w:r>
+        <w:proofErr w:type="gramEnd"/>
+        <w:r>
+          <w:rPr>
+            <w:rStyle w:val="Hyperlink"/>
+          </w:rPr>
+          <w:t>) Function in C - C Programming Tutorial - OverIQ.com</w:t>
         </w:r>
       </w:hyperlink>
       <w:r>
@@ -903,6 +927,7 @@
           <w:t xml:space="preserve">Difference between </w:t>
         </w:r>
         <w:proofErr w:type="spellStart"/>
+        <w:proofErr w:type="gramStart"/>
         <w:r>
           <w:rPr>
             <w:rStyle w:val="Hyperlink"/>
@@ -914,7 +939,14 @@
           <w:rPr>
             <w:rStyle w:val="Hyperlink"/>
           </w:rPr>
-          <w:t xml:space="preserve">() and </w:t>
+          <w:t>(</w:t>
+        </w:r>
+        <w:proofErr w:type="gramEnd"/>
+        <w:r>
+          <w:rPr>
+            <w:rStyle w:val="Hyperlink"/>
+          </w:rPr>
+          <w:t xml:space="preserve">) and </w:t>
         </w:r>
         <w:proofErr w:type="spellStart"/>
         <w:r>
@@ -939,6 +971,100 @@
         </w:r>
         <w:proofErr w:type="spellEnd"/>
       </w:hyperlink>
+    </w:p>
+    <w:p>
+      <w:pPr>
+        <w:pStyle w:val="ListParagraph"/>
+      </w:pPr>
+    </w:p>
+    <w:p>
+      <w:pPr>
+        <w:pStyle w:val="l0"/>
+        <w:numPr>
+          <w:ilvl w:val="0"/>
+          <w:numId w:val="3"/>
+        </w:numPr>
+        <w:rPr>
+          <w:rStyle w:val="pun"/>
+          <w:rFonts w:ascii="Consolas" w:hAnsi="Consolas"/>
+          <w:color w:val="2F3337"/>
+          <w:sz w:val="20"/>
+          <w:szCs w:val="20"/>
+        </w:rPr>
+      </w:pPr>
+    </w:p>
+    <w:p>
+      <w:pPr>
+        <w:pStyle w:val="l4"/>
+        <w:ind w:left="720"/>
+        <w:rPr>
+          <w:rFonts w:ascii="Consolas" w:hAnsi="Consolas"/>
+          <w:color w:val="2F3337"/>
+          <w:sz w:val="20"/>
+          <w:szCs w:val="20"/>
+        </w:rPr>
+      </w:pPr>
+      <w:r>
+        <w:rPr>
+          <w:rFonts w:ascii="Consolas" w:hAnsi="Consolas"/>
+          <w:color w:val="2F3337"/>
+          <w:sz w:val="20"/>
+          <w:szCs w:val="20"/>
+        </w:rPr>
+        <w:drawing>
+          <wp:inline distT="0" distB="0" distL="0" distR="0" wp14:anchorId="0247DE5A" wp14:editId="0C0DD0D7">
+            <wp:extent cx="6041496" cy="2376170"/>
+            <wp:effectExtent l="0" t="0" r="0" b="5080"/>
+            <wp:docPr id="8" name="Picture 8"/>
+            <wp:cNvGraphicFramePr>
+              <a:graphicFrameLocks xmlns:a="http://schemas.openxmlformats.org/drawingml/2006/main" noChangeAspect="1"/>
+            </wp:cNvGraphicFramePr>
+            <a:graphic xmlns:a="http://schemas.openxmlformats.org/drawingml/2006/main">
+              <a:graphicData uri="http://schemas.openxmlformats.org/drawingml/2006/picture">
+                <pic:pic xmlns:pic="http://schemas.openxmlformats.org/drawingml/2006/picture">
+                  <pic:nvPicPr>
+                    <pic:cNvPr id="1" name=""/>
+                    <pic:cNvPicPr/>
+                  </pic:nvPicPr>
+                  <pic:blipFill>
+                    <a:blip r:embed="rId27"/>
+                    <a:stretch>
+                      <a:fillRect/>
+                    </a:stretch>
+                  </pic:blipFill>
+                  <pic:spPr>
+                    <a:xfrm>
+                      <a:off x="0" y="0"/>
+                      <a:ext cx="6042500" cy="2376565"/>
+                    </a:xfrm>
+                    <a:prstGeom prst="rect">
+                      <a:avLst/>
+                    </a:prstGeom>
+                  </pic:spPr>
+                </pic:pic>
+              </a:graphicData>
+            </a:graphic>
+          </wp:inline>
+        </w:drawing>
+      </w:r>
+    </w:p>
+    <w:p>
+      <w:pPr>
+        <w:pStyle w:val="ListParagraph"/>
+      </w:pPr>
+      <w:hyperlink r:id="rId28" w:history="1">
+        <w:r>
+          <w:rPr>
+            <w:rStyle w:val="Hyperlink"/>
+          </w:rPr>
+          <w:t>https://gateoverflow.in/302821/gate-cse-2019-question-27?show=386691#c386691</w:t>
+        </w:r>
+      </w:hyperlink>
+    </w:p>
+    <w:p>
+      <w:pPr>
+        <w:pStyle w:val="ListParagraph"/>
+      </w:pPr>
     </w:p>
     <w:p>
       <w:pPr>
@@ -1201,6 +1327,119 @@
     </w:lvl>
   </w:abstractNum>
   <w:abstractNum w:abstractNumId="2" w15:restartNumberingAfterBreak="0">
+    <w:nsid w:val="3E7E25FB"/>
+    <w:multiLevelType w:val="multilevel"/>
+    <w:tmpl w:val="AFF6F726"/>
+    <w:lvl w:ilvl="0">
+      <w:start w:val="1"/>
+      <w:numFmt w:val="decimal"/>
+      <w:lvlText w:val="%1."/>
+      <w:lvlJc w:val="left"/>
+      <w:pPr>
+        <w:tabs>
+          <w:tab w:val="num" w:pos="720"/>
+        </w:tabs>
+        <w:ind w:left="720" w:hanging="360"/>
+      </w:pPr>
+    </w:lvl>
+    <w:lvl w:ilvl="1" w:tentative="1">
+      <w:start w:val="1"/>
+      <w:numFmt w:val="decimal"/>
+      <w:lvlText w:val="%2."/>
+      <w:lvlJc w:val="left"/>
+      <w:pPr>
+        <w:tabs>
+          <w:tab w:val="num" w:pos="1440"/>
+        </w:tabs>
+        <w:ind w:left="1440" w:hanging="360"/>
+      </w:pPr>
+    </w:lvl>
+    <w:lvl w:ilvl="2" w:tentative="1">
+      <w:start w:val="1"/>
+      <w:numFmt w:val="decimal"/>
+      <w:lvlText w:val="%3."/>
+      <w:lvlJc w:val="left"/>
+      <w:pPr>
+        <w:tabs>
+          <w:tab w:val="num" w:pos="2160"/>
+        </w:tabs>
+        <w:ind w:left="2160" w:hanging="360"/>
+      </w:pPr>
+    </w:lvl>
+    <w:lvl w:ilvl="3" w:tentative="1">
+      <w:start w:val="1"/>
+      <w:numFmt w:val="decimal"/>
+      <w:lvlText w:val="%4."/>
+      <w:lvlJc w:val="left"/>
+      <w:pPr>
+        <w:tabs>
+          <w:tab w:val="num" w:pos="2880"/>
+        </w:tabs>
+        <w:ind w:left="2880" w:hanging="360"/>
+      </w:pPr>
+    </w:lvl>
+    <w:lvl w:ilvl="4" w:tentative="1">
+      <w:start w:val="1"/>
+      <w:numFmt w:val="decimal"/>
+      <w:lvlText w:val="%5."/>
+      <w:lvlJc w:val="left"/>
+      <w:pPr>
+        <w:tabs>
+          <w:tab w:val="num" w:pos="3600"/>
+        </w:tabs>
+        <w:ind w:left="3600" w:hanging="360"/>
+      </w:pPr>
+    </w:lvl>
+    <w:lvl w:ilvl="5" w:tentative="1">
+      <w:start w:val="1"/>
+      <w:numFmt w:val="decimal"/>
+      <w:lvlText w:val="%6."/>
+      <w:lvlJc w:val="left"/>
+      <w:pPr>
+        <w:tabs>
+          <w:tab w:val="num" w:pos="4320"/>
+        </w:tabs>
+        <w:ind w:left="4320" w:hanging="360"/>
+      </w:pPr>
+    </w:lvl>
+    <w:lvl w:ilvl="6" w:tentative="1">
+      <w:start w:val="1"/>
+      <w:numFmt w:val="decimal"/>
+      <w:lvlText w:val="%7."/>
+      <w:lvlJc w:val="left"/>
+      <w:pPr>
+        <w:tabs>
+          <w:tab w:val="num" w:pos="5040"/>
+        </w:tabs>
+        <w:ind w:left="5040" w:hanging="360"/>
+      </w:pPr>
+    </w:lvl>
+    <w:lvl w:ilvl="7" w:tentative="1">
+      <w:start w:val="1"/>
+      <w:numFmt w:val="decimal"/>
+      <w:lvlText w:val="%8."/>
+      <w:lvlJc w:val="left"/>
+      <w:pPr>
+        <w:tabs>
+          <w:tab w:val="num" w:pos="5760"/>
+        </w:tabs>
+        <w:ind w:left="5760" w:hanging="360"/>
+      </w:pPr>
+    </w:lvl>
+    <w:lvl w:ilvl="8" w:tentative="1">
+      <w:start w:val="1"/>
+      <w:numFmt w:val="decimal"/>
+      <w:lvlText w:val="%9."/>
+      <w:lvlJc w:val="left"/>
+      <w:pPr>
+        <w:tabs>
+          <w:tab w:val="num" w:pos="6480"/>
+        </w:tabs>
+        <w:ind w:left="6480" w:hanging="360"/>
+      </w:pPr>
+    </w:lvl>
+  </w:abstractNum>
+  <w:abstractNum w:abstractNumId="3" w15:restartNumberingAfterBreak="0">
     <w:nsid w:val="478628A6"/>
     <w:multiLevelType w:val="multilevel"/>
     <w:tmpl w:val="32766964"/>
@@ -1314,13 +1553,16 @@
     </w:lvl>
   </w:abstractNum>
   <w:num w:numId="1" w16cid:durableId="1620062621">
-    <w:abstractNumId w:val="2"/>
+    <w:abstractNumId w:val="3"/>
   </w:num>
   <w:num w:numId="2" w16cid:durableId="164326839">
     <w:abstractNumId w:val="0"/>
   </w:num>
   <w:num w:numId="3" w16cid:durableId="424811188">
     <w:abstractNumId w:val="1"/>
+  </w:num>
+  <w:num w:numId="4" w16cid:durableId="55974224">
+    <w:abstractNumId w:val="2"/>
   </w:num>
 </w:numbering>
 </file>
@@ -1843,6 +2085,106 @@
       <w:szCs w:val="20"/>
     </w:rPr>
   </w:style>
+  <w:style w:type="paragraph" w:customStyle="1" w:styleId="l0">
+    <w:name w:val="l0"/>
+    <w:basedOn w:val="Normal"/>
+    <w:rsid w:val="00656176"/>
+    <w:pPr>
+      <w:spacing w:before="100" w:beforeAutospacing="1" w:after="100" w:afterAutospacing="1" w:line="240" w:lineRule="auto"/>
+    </w:pPr>
+    <w:rPr>
+      <w:rFonts w:ascii="Times New Roman" w:eastAsia="Times New Roman" w:hAnsi="Times New Roman" w:cs="Times New Roman"/>
+      <w:sz w:val="24"/>
+      <w:szCs w:val="24"/>
+      <w:lang w:eastAsia="en-IN"/>
+    </w:rPr>
+  </w:style>
+  <w:style w:type="character" w:customStyle="1" w:styleId="com">
+    <w:name w:val="com"/>
+    <w:basedOn w:val="DefaultParagraphFont"/>
+    <w:rsid w:val="00656176"/>
+  </w:style>
+  <w:style w:type="character" w:customStyle="1" w:styleId="pln">
+    <w:name w:val="pln"/>
+    <w:basedOn w:val="DefaultParagraphFont"/>
+    <w:rsid w:val="00656176"/>
+  </w:style>
+  <w:style w:type="character" w:customStyle="1" w:styleId="str">
+    <w:name w:val="str"/>
+    <w:basedOn w:val="DefaultParagraphFont"/>
+    <w:rsid w:val="00656176"/>
+  </w:style>
+  <w:style w:type="paragraph" w:customStyle="1" w:styleId="l1">
+    <w:name w:val="l1"/>
+    <w:basedOn w:val="Normal"/>
+    <w:rsid w:val="00656176"/>
+    <w:pPr>
+      <w:spacing w:before="100" w:beforeAutospacing="1" w:after="100" w:afterAutospacing="1" w:line="240" w:lineRule="auto"/>
+    </w:pPr>
+    <w:rPr>
+      <w:rFonts w:ascii="Times New Roman" w:eastAsia="Times New Roman" w:hAnsi="Times New Roman" w:cs="Times New Roman"/>
+      <w:sz w:val="24"/>
+      <w:szCs w:val="24"/>
+      <w:lang w:eastAsia="en-IN"/>
+    </w:rPr>
+  </w:style>
+  <w:style w:type="character" w:customStyle="1" w:styleId="kwd">
+    <w:name w:val="kwd"/>
+    <w:basedOn w:val="DefaultParagraphFont"/>
+    <w:rsid w:val="00656176"/>
+  </w:style>
+  <w:style w:type="character" w:customStyle="1" w:styleId="pun">
+    <w:name w:val="pun"/>
+    <w:basedOn w:val="DefaultParagraphFont"/>
+    <w:rsid w:val="00656176"/>
+  </w:style>
+  <w:style w:type="paragraph" w:customStyle="1" w:styleId="l2">
+    <w:name w:val="l2"/>
+    <w:basedOn w:val="Normal"/>
+    <w:rsid w:val="00656176"/>
+    <w:pPr>
+      <w:spacing w:before="100" w:beforeAutospacing="1" w:after="100" w:afterAutospacing="1" w:line="240" w:lineRule="auto"/>
+    </w:pPr>
+    <w:rPr>
+      <w:rFonts w:ascii="Times New Roman" w:eastAsia="Times New Roman" w:hAnsi="Times New Roman" w:cs="Times New Roman"/>
+      <w:sz w:val="24"/>
+      <w:szCs w:val="24"/>
+      <w:lang w:eastAsia="en-IN"/>
+    </w:rPr>
+  </w:style>
+  <w:style w:type="character" w:customStyle="1" w:styleId="lit">
+    <w:name w:val="lit"/>
+    <w:basedOn w:val="DefaultParagraphFont"/>
+    <w:rsid w:val="00656176"/>
+  </w:style>
+  <w:style w:type="paragraph" w:customStyle="1" w:styleId="l3">
+    <w:name w:val="l3"/>
+    <w:basedOn w:val="Normal"/>
+    <w:rsid w:val="00656176"/>
+    <w:pPr>
+      <w:spacing w:before="100" w:beforeAutospacing="1" w:after="100" w:afterAutospacing="1" w:line="240" w:lineRule="auto"/>
+    </w:pPr>
+    <w:rPr>
+      <w:rFonts w:ascii="Times New Roman" w:eastAsia="Times New Roman" w:hAnsi="Times New Roman" w:cs="Times New Roman"/>
+      <w:sz w:val="24"/>
+      <w:szCs w:val="24"/>
+      <w:lang w:eastAsia="en-IN"/>
+    </w:rPr>
+  </w:style>
+  <w:style w:type="paragraph" w:customStyle="1" w:styleId="l4">
+    <w:name w:val="l4"/>
+    <w:basedOn w:val="Normal"/>
+    <w:rsid w:val="00656176"/>
+    <w:pPr>
+      <w:spacing w:before="100" w:beforeAutospacing="1" w:after="100" w:afterAutospacing="1" w:line="240" w:lineRule="auto"/>
+    </w:pPr>
+    <w:rPr>
+      <w:rFonts w:ascii="Times New Roman" w:eastAsia="Times New Roman" w:hAnsi="Times New Roman" w:cs="Times New Roman"/>
+      <w:sz w:val="24"/>
+      <w:szCs w:val="24"/>
+      <w:lang w:eastAsia="en-IN"/>
+    </w:rPr>
+  </w:style>
 </w:styles>
 </file>
 

</xml_diff>

<commit_message>
Completed all C programming pyqs
</commit_message>
<xml_diff>
--- a/Best Questions/DS.docx
+++ b/Best Questions/DS.docx
@@ -178,15 +178,7 @@
     <w:p/>
     <w:p>
       <w:r>
-        <w:t xml:space="preserve">Imp comment regarding </w:t>
-      </w:r>
-      <w:proofErr w:type="gramStart"/>
-      <w:r>
-        <w:t>it :</w:t>
-      </w:r>
-      <w:proofErr w:type="gramEnd"/>
-      <w:r>
-        <w:t>-</w:t>
+        <w:t>Imp comment regarding it :-</w:t>
       </w:r>
     </w:p>
     <w:p>
@@ -281,15 +273,7 @@
         </w:numPr>
       </w:pPr>
       <w:r>
-        <w:t xml:space="preserve">Segmentation </w:t>
-      </w:r>
-      <w:proofErr w:type="gramStart"/>
-      <w:r>
-        <w:t>Fault :</w:t>
-      </w:r>
-      <w:proofErr w:type="gramEnd"/>
-      <w:r>
-        <w:t xml:space="preserve"> </w:t>
+        <w:t xml:space="preserve">Segmentation Fault : </w:t>
       </w:r>
       <w:hyperlink r:id="rId14" w:history="1">
         <w:proofErr w:type="spellStart"/>
@@ -686,6 +670,9 @@
         <w:pStyle w:val="ListParagraph"/>
       </w:pPr>
       <w:r>
+        <w:rPr>
+          <w:noProof/>
+        </w:rPr>
         <w:lastRenderedPageBreak/>
         <w:drawing>
           <wp:inline distT="0" distB="0" distL="0" distR="0" wp14:anchorId="7851DDC3" wp14:editId="297935E5">
@@ -758,7 +745,6 @@
           <w:t xml:space="preserve">The </w:t>
         </w:r>
         <w:proofErr w:type="spellStart"/>
-        <w:proofErr w:type="gramStart"/>
         <w:r>
           <w:rPr>
             <w:rStyle w:val="Hyperlink"/>
@@ -770,14 +756,7 @@
           <w:rPr>
             <w:rStyle w:val="Hyperlink"/>
           </w:rPr>
-          <w:t>(</w:t>
-        </w:r>
-        <w:proofErr w:type="gramEnd"/>
-        <w:r>
-          <w:rPr>
-            <w:rStyle w:val="Hyperlink"/>
-          </w:rPr>
-          <w:t>) Function in C - C Programming Tutorial - OverIQ.com</w:t>
+          <w:t>() Function in C - C Programming Tutorial - OverIQ.com</w:t>
         </w:r>
       </w:hyperlink>
       <w:r>
@@ -799,6 +778,9 @@
         <w:pStyle w:val="ListParagraph"/>
       </w:pPr>
       <w:r>
+        <w:rPr>
+          <w:noProof/>
+        </w:rPr>
         <w:drawing>
           <wp:anchor distT="0" distB="0" distL="114300" distR="114300" simplePos="0" relativeHeight="251658240" behindDoc="0" locked="0" layoutInCell="1" allowOverlap="1" wp14:anchorId="632D6FA8" wp14:editId="2F3CD5E3">
             <wp:simplePos x="0" y="0"/>
@@ -927,7 +909,6 @@
           <w:t xml:space="preserve">Difference between </w:t>
         </w:r>
         <w:proofErr w:type="spellStart"/>
-        <w:proofErr w:type="gramStart"/>
         <w:r>
           <w:rPr>
             <w:rStyle w:val="Hyperlink"/>
@@ -939,14 +920,7 @@
           <w:rPr>
             <w:rStyle w:val="Hyperlink"/>
           </w:rPr>
-          <w:t>(</w:t>
-        </w:r>
-        <w:proofErr w:type="gramEnd"/>
-        <w:r>
-          <w:rPr>
-            <w:rStyle w:val="Hyperlink"/>
-          </w:rPr>
-          <w:t xml:space="preserve">) and </w:t>
+          <w:t xml:space="preserve">() and </w:t>
         </w:r>
         <w:proofErr w:type="spellStart"/>
         <w:r>
@@ -1007,6 +981,7 @@
       <w:r>
         <w:rPr>
           <w:rFonts w:ascii="Consolas" w:hAnsi="Consolas"/>
+          <w:noProof/>
           <w:color w:val="2F3337"/>
           <w:sz w:val="20"/>
           <w:szCs w:val="20"/>
@@ -1052,7 +1027,7 @@
       <w:pPr>
         <w:pStyle w:val="ListParagraph"/>
       </w:pPr>
-      <w:hyperlink r:id="rId28" w:history="1">
+      <w:hyperlink r:id="rId28" w:anchor="c386691" w:history="1">
         <w:r>
           <w:rPr>
             <w:rStyle w:val="Hyperlink"/>
@@ -1065,7 +1040,33 @@
       <w:pPr>
         <w:pStyle w:val="ListParagraph"/>
       </w:pPr>
-    </w:p>
+      <w:r>
+        <w:tab/>
+      </w:r>
+    </w:p>
+    <w:p>
+      <w:pPr>
+        <w:pStyle w:val="ListParagraph"/>
+        <w:numPr>
+          <w:ilvl w:val="0"/>
+          <w:numId w:val="3"/>
+        </w:numPr>
+      </w:pPr>
+      <w:r>
+        <w:t xml:space="preserve">Regarding Fibonacci Recursion:- </w:t>
+      </w:r>
+    </w:p>
+    <w:p>
+      <w:hyperlink r:id="rId29" w:history="1">
+        <w:r>
+          <w:rPr>
+            <w:rStyle w:val="Hyperlink"/>
+          </w:rPr>
+          <w:t>https://gateoverflow.in/687/gate-cse-2000-question-16?show=240808#c240808</w:t>
+        </w:r>
+      </w:hyperlink>
+    </w:p>
+    <w:p/>
     <w:p>
       <w:pPr>
         <w:pStyle w:val="ListParagraph"/>

</xml_diff>

<commit_message>
Added GO Test Series
</commit_message>
<xml_diff>
--- a/Best Questions/DS.docx
+++ b/Best Questions/DS.docx
@@ -178,15 +178,7 @@
     <w:p/>
     <w:p>
       <w:r>
-        <w:t xml:space="preserve">Imp comment regarding </w:t>
-      </w:r>
-      <w:proofErr w:type="gramStart"/>
-      <w:r>
-        <w:t>it :</w:t>
-      </w:r>
-      <w:proofErr w:type="gramEnd"/>
-      <w:r>
-        <w:t>-</w:t>
+        <w:t>Imp comment regarding it :-</w:t>
       </w:r>
     </w:p>
     <w:p>
@@ -281,30 +273,14 @@
         </w:numPr>
       </w:pPr>
       <w:r>
-        <w:t xml:space="preserve">Segmentation </w:t>
-      </w:r>
-      <w:proofErr w:type="gramStart"/>
-      <w:r>
-        <w:t>Fault :</w:t>
-      </w:r>
-      <w:proofErr w:type="gramEnd"/>
-      <w:r>
-        <w:t xml:space="preserve"> </w:t>
+        <w:t xml:space="preserve">Segmentation Fault : </w:t>
       </w:r>
       <w:hyperlink r:id="rId14" w:history="1">
-        <w:proofErr w:type="spellStart"/>
         <w:r>
           <w:rPr>
             <w:rStyle w:val="Hyperlink"/>
           </w:rPr>
-          <w:t>c++</w:t>
-        </w:r>
-        <w:proofErr w:type="spellEnd"/>
-        <w:r>
-          <w:rPr>
-            <w:rStyle w:val="Hyperlink"/>
-          </w:rPr>
-          <w:t xml:space="preserve"> - What is a segmentation fault? - Stack Overflow</w:t>
+          <w:t>c++ - What is a segmentation fault? - Stack Overflow</w:t>
         </w:r>
       </w:hyperlink>
     </w:p>
@@ -321,35 +297,7 @@
           <w:rPr>
             <w:rStyle w:val="Hyperlink"/>
           </w:rPr>
-          <w:t xml:space="preserve">Programming: </w:t>
-        </w:r>
-        <w:proofErr w:type="spellStart"/>
-        <w:r>
-          <w:rPr>
-            <w:rStyle w:val="Hyperlink"/>
-          </w:rPr>
-          <w:t>MadeEasy</w:t>
-        </w:r>
-        <w:proofErr w:type="spellEnd"/>
-        <w:r>
-          <w:rPr>
-            <w:rStyle w:val="Hyperlink"/>
-          </w:rPr>
-          <w:t xml:space="preserve"> Subject Test 2019: Programming &amp; DS - Programming </w:t>
-        </w:r>
-        <w:proofErr w:type="gramStart"/>
-        <w:r>
-          <w:rPr>
-            <w:rStyle w:val="Hyperlink"/>
-          </w:rPr>
-          <w:t>In</w:t>
-        </w:r>
-        <w:proofErr w:type="gramEnd"/>
-        <w:r>
-          <w:rPr>
-            <w:rStyle w:val="Hyperlink"/>
-          </w:rPr>
-          <w:t xml:space="preserve"> C (gateoverflow.in)</w:t>
+          <w:t>Programming: MadeEasy Subject Test 2019: Programming &amp; DS - Programming In C (gateoverflow.in)</w:t>
         </w:r>
       </w:hyperlink>
     </w:p>
@@ -772,29 +720,7 @@
           <w:rPr>
             <w:rStyle w:val="Hyperlink"/>
           </w:rPr>
-          <w:t xml:space="preserve">The </w:t>
-        </w:r>
-        <w:proofErr w:type="spellStart"/>
-        <w:proofErr w:type="gramStart"/>
-        <w:r>
-          <w:rPr>
-            <w:rStyle w:val="Hyperlink"/>
-          </w:rPr>
-          <w:t>strlen</w:t>
-        </w:r>
-        <w:proofErr w:type="spellEnd"/>
-        <w:r>
-          <w:rPr>
-            <w:rStyle w:val="Hyperlink"/>
-          </w:rPr>
-          <w:t>(</w:t>
-        </w:r>
-        <w:proofErr w:type="gramEnd"/>
-        <w:r>
-          <w:rPr>
-            <w:rStyle w:val="Hyperlink"/>
-          </w:rPr>
-          <w:t>) Function in C - C Programming Tutorial - OverIQ.com</w:t>
+          <w:t>The strlen() Function in C - C Programming Tutorial - OverIQ.com</w:t>
         </w:r>
       </w:hyperlink>
       <w:r>
@@ -944,52 +870,8 @@
           <w:rPr>
             <w:rStyle w:val="Hyperlink"/>
           </w:rPr>
-          <w:t xml:space="preserve">Difference between </w:t>
+          <w:t>Difference between strlen() and sizeof() for string in C - GeeksforGeeks</w:t>
         </w:r>
-        <w:proofErr w:type="spellStart"/>
-        <w:proofErr w:type="gramStart"/>
-        <w:r>
-          <w:rPr>
-            <w:rStyle w:val="Hyperlink"/>
-          </w:rPr>
-          <w:t>strlen</w:t>
-        </w:r>
-        <w:proofErr w:type="spellEnd"/>
-        <w:r>
-          <w:rPr>
-            <w:rStyle w:val="Hyperlink"/>
-          </w:rPr>
-          <w:t>(</w:t>
-        </w:r>
-        <w:proofErr w:type="gramEnd"/>
-        <w:r>
-          <w:rPr>
-            <w:rStyle w:val="Hyperlink"/>
-          </w:rPr>
-          <w:t xml:space="preserve">) and </w:t>
-        </w:r>
-        <w:proofErr w:type="spellStart"/>
-        <w:r>
-          <w:rPr>
-            <w:rStyle w:val="Hyperlink"/>
-          </w:rPr>
-          <w:t>sizeof</w:t>
-        </w:r>
-        <w:proofErr w:type="spellEnd"/>
-        <w:r>
-          <w:rPr>
-            <w:rStyle w:val="Hyperlink"/>
-          </w:rPr>
-          <w:t xml:space="preserve">() for string in C - </w:t>
-        </w:r>
-        <w:proofErr w:type="spellStart"/>
-        <w:r>
-          <w:rPr>
-            <w:rStyle w:val="Hyperlink"/>
-          </w:rPr>
-          <w:t>GeeksforGeeks</w:t>
-        </w:r>
-        <w:proofErr w:type="spellEnd"/>
       </w:hyperlink>
     </w:p>
     <w:p>
@@ -1099,15 +981,7 @@
         </w:numPr>
       </w:pPr>
       <w:r>
-        <w:t xml:space="preserve">Regarding Fibonacci </w:t>
-      </w:r>
-      <w:proofErr w:type="gramStart"/>
-      <w:r>
-        <w:t>Recursion:-</w:t>
-      </w:r>
-      <w:proofErr w:type="gramEnd"/>
-      <w:r>
-        <w:t xml:space="preserve"> </w:t>
+        <w:t xml:space="preserve">Regarding Fibonacci Recursion:- </w:t>
       </w:r>
     </w:p>
     <w:p>
@@ -1131,6 +1005,9 @@
         <w:pStyle w:val="ListParagraph"/>
       </w:pPr>
       <w:r>
+        <w:rPr>
+          <w:noProof/>
+        </w:rPr>
         <w:drawing>
           <wp:inline distT="0" distB="0" distL="0" distR="0" wp14:anchorId="18DE219D" wp14:editId="79ADAAE4">
             <wp:extent cx="5731510" cy="2257425"/>
@@ -1156,6 +1033,54 @@
                     <a:xfrm>
                       <a:off x="0" y="0"/>
                       <a:ext cx="5731510" cy="2257425"/>
+                    </a:xfrm>
+                    <a:prstGeom prst="rect">
+                      <a:avLst/>
+                    </a:prstGeom>
+                  </pic:spPr>
+                </pic:pic>
+              </a:graphicData>
+            </a:graphic>
+          </wp:inline>
+        </w:drawing>
+      </w:r>
+    </w:p>
+    <w:p>
+      <w:pPr>
+        <w:pStyle w:val="ListParagraph"/>
+      </w:pPr>
+    </w:p>
+    <w:p>
+      <w:pPr>
+        <w:pStyle w:val="ListParagraph"/>
+      </w:pPr>
+      <w:r>
+        <w:lastRenderedPageBreak/>
+        <w:drawing>
+          <wp:inline distT="0" distB="0" distL="0" distR="0" wp14:anchorId="1853551C" wp14:editId="3335EE0B">
+            <wp:extent cx="5731510" cy="3223895"/>
+            <wp:effectExtent l="0" t="0" r="2540" b="0"/>
+            <wp:docPr id="9" name="Picture 9"/>
+            <wp:cNvGraphicFramePr>
+              <a:graphicFrameLocks xmlns:a="http://schemas.openxmlformats.org/drawingml/2006/main" noChangeAspect="1"/>
+            </wp:cNvGraphicFramePr>
+            <a:graphic xmlns:a="http://schemas.openxmlformats.org/drawingml/2006/main">
+              <a:graphicData uri="http://schemas.openxmlformats.org/drawingml/2006/picture">
+                <pic:pic xmlns:pic="http://schemas.openxmlformats.org/drawingml/2006/picture">
+                  <pic:nvPicPr>
+                    <pic:cNvPr id="1" name=""/>
+                    <pic:cNvPicPr/>
+                  </pic:nvPicPr>
+                  <pic:blipFill>
+                    <a:blip r:embed="rId31"/>
+                    <a:stretch>
+                      <a:fillRect/>
+                    </a:stretch>
+                  </pic:blipFill>
+                  <pic:spPr>
+                    <a:xfrm>
+                      <a:off x="0" y="0"/>
+                      <a:ext cx="5731510" cy="3223895"/>
                     </a:xfrm>
                     <a:prstGeom prst="rect">
                       <a:avLst/>

</xml_diff>